<commit_message>
essentials deep dive more
</commit_message>
<xml_diff>
--- a/2. Essentials Deep Dive/Note.docx
+++ b/2. Essentials Deep Dive/Note.docx
@@ -65,15 +65,7 @@
     <w:p/>
     <w:p>
       <w:r>
-        <w:t xml:space="preserve">JSX expressions must have one parent element. </w:t>
-      </w:r>
-      <w:proofErr w:type="gramStart"/>
-      <w:r>
-        <w:t>So</w:t>
-      </w:r>
-      <w:proofErr w:type="gramEnd"/>
-      <w:r>
-        <w:t xml:space="preserve"> the problem is the return trying to return 2 siblings. Basically, like JS, we cannot return 2 values from 1 function. </w:t>
+        <w:t xml:space="preserve">JSX expressions must have one parent element. So the problem is the return trying to return 2 siblings. Basically, like JS, we cannot return 2 values from 1 function. </w:t>
       </w:r>
     </w:p>
     <w:p>
@@ -132,14 +124,9 @@
       </w:r>
     </w:p>
     <w:p>
-      <w:proofErr w:type="gramStart"/>
       <w:r>
         <w:lastRenderedPageBreak/>
-        <w:t>So</w:t>
-      </w:r>
-      <w:proofErr w:type="gramEnd"/>
-      <w:r>
-        <w:t xml:space="preserve"> the alternative is to </w:t>
+        <w:t xml:space="preserve">So the alternative is to </w:t>
       </w:r>
       <w:r>
         <w:t>use a special fragment component, which you can use as a wrapper if you need a “root” component to wrap some siblings element but you don’t want to render an actual element on the screen.</w:t>
@@ -259,13 +246,8 @@
       </w:r>
     </w:p>
     <w:p>
-      <w:proofErr w:type="gramStart"/>
-      <w:r>
-        <w:t>Or,</w:t>
-      </w:r>
-      <w:proofErr w:type="gramEnd"/>
-      <w:r>
-        <w:t xml:space="preserve"> older syntax might allow something like this:</w:t>
+      <w:r>
+        <w:t>Or, older syntax might allow something like this:</w:t>
       </w:r>
     </w:p>
     <w:p>
@@ -326,7 +308,307 @@
     <w:p/>
     <w:p/>
     <w:p/>
+    <w:p>
+      <w:r>
+        <w:lastRenderedPageBreak/>
+        <w:t xml:space="preserve">NOTE: When you are settings props (attributes), on a custom component, those props are not automatically forwarded to the JSX code used inside of that element. </w:t>
+      </w:r>
+      <w:r>
+        <w:rPr>
+          <w:noProof/>
+        </w:rPr>
+        <w:drawing>
+          <wp:inline distT="0" distB="0" distL="0" distR="0" wp14:anchorId="16E63C75" wp14:editId="3F929B8E">
+            <wp:extent cx="5943600" cy="4015740"/>
+            <wp:effectExtent l="0" t="0" r="0" b="3810"/>
+            <wp:docPr id="492350587" name="Picture 7" descr="A screen shot of a computer program&#10;&#10;Description automatically generated"/>
+            <wp:cNvGraphicFramePr>
+              <a:graphicFrameLocks xmlns:a="http://schemas.openxmlformats.org/drawingml/2006/main" noChangeAspect="1"/>
+            </wp:cNvGraphicFramePr>
+            <a:graphic xmlns:a="http://schemas.openxmlformats.org/drawingml/2006/main">
+              <a:graphicData uri="http://schemas.openxmlformats.org/drawingml/2006/picture">
+                <pic:pic xmlns:pic="http://schemas.openxmlformats.org/drawingml/2006/picture">
+                  <pic:nvPicPr>
+                    <pic:cNvPr id="492350587" name="Picture 7" descr="A screen shot of a computer program&#10;&#10;Description automatically generated"/>
+                    <pic:cNvPicPr>
+                      <a:picLocks noChangeAspect="1" noChangeArrowheads="1"/>
+                    </pic:cNvPicPr>
+                  </pic:nvPicPr>
+                  <pic:blipFill>
+                    <a:blip r:embed="rId9">
+                      <a:extLst>
+                        <a:ext uri="{28A0092B-C50C-407E-A947-70E740481C1C}">
+                          <a14:useLocalDpi xmlns:a14="http://schemas.microsoft.com/office/drawing/2010/main" val="0"/>
+                        </a:ext>
+                      </a:extLst>
+                    </a:blip>
+                    <a:srcRect/>
+                    <a:stretch>
+                      <a:fillRect/>
+                    </a:stretch>
+                  </pic:blipFill>
+                  <pic:spPr bwMode="auto">
+                    <a:xfrm>
+                      <a:off x="0" y="0"/>
+                      <a:ext cx="5943600" cy="4015740"/>
+                    </a:xfrm>
+                    <a:prstGeom prst="rect">
+                      <a:avLst/>
+                    </a:prstGeom>
+                    <a:noFill/>
+                    <a:ln>
+                      <a:noFill/>
+                    </a:ln>
+                  </pic:spPr>
+                </pic:pic>
+              </a:graphicData>
+            </a:graphic>
+          </wp:inline>
+        </w:drawing>
+      </w:r>
+    </w:p>
+    <w:p>
+      <w:r>
+        <w:rPr>
+          <w:noProof/>
+        </w:rPr>
+        <w:drawing>
+          <wp:inline distT="0" distB="0" distL="0" distR="0" wp14:anchorId="2390DEB1" wp14:editId="593CB04E">
+            <wp:extent cx="5943600" cy="2543175"/>
+            <wp:effectExtent l="0" t="0" r="0" b="9525"/>
+            <wp:docPr id="1767610193" name="Picture 8" descr="A screen shot of a computer&#10;&#10;Description automatically generated"/>
+            <wp:cNvGraphicFramePr>
+              <a:graphicFrameLocks xmlns:a="http://schemas.openxmlformats.org/drawingml/2006/main" noChangeAspect="1"/>
+            </wp:cNvGraphicFramePr>
+            <a:graphic xmlns:a="http://schemas.openxmlformats.org/drawingml/2006/main">
+              <a:graphicData uri="http://schemas.openxmlformats.org/drawingml/2006/picture">
+                <pic:pic xmlns:pic="http://schemas.openxmlformats.org/drawingml/2006/picture">
+                  <pic:nvPicPr>
+                    <pic:cNvPr id="1767610193" name="Picture 8" descr="A screen shot of a computer&#10;&#10;Description automatically generated"/>
+                    <pic:cNvPicPr>
+                      <a:picLocks noChangeAspect="1" noChangeArrowheads="1"/>
+                    </pic:cNvPicPr>
+                  </pic:nvPicPr>
+                  <pic:blipFill>
+                    <a:blip r:embed="rId10">
+                      <a:extLst>
+                        <a:ext uri="{28A0092B-C50C-407E-A947-70E740481C1C}">
+                          <a14:useLocalDpi xmlns:a14="http://schemas.microsoft.com/office/drawing/2010/main" val="0"/>
+                        </a:ext>
+                      </a:extLst>
+                    </a:blip>
+                    <a:srcRect/>
+                    <a:stretch>
+                      <a:fillRect/>
+                    </a:stretch>
+                  </pic:blipFill>
+                  <pic:spPr bwMode="auto">
+                    <a:xfrm>
+                      <a:off x="0" y="0"/>
+                      <a:ext cx="5943600" cy="2543175"/>
+                    </a:xfrm>
+                    <a:prstGeom prst="rect">
+                      <a:avLst/>
+                    </a:prstGeom>
+                    <a:noFill/>
+                    <a:ln>
+                      <a:noFill/>
+                    </a:ln>
+                  </pic:spPr>
+                </pic:pic>
+              </a:graphicData>
+            </a:graphic>
+          </wp:inline>
+        </w:drawing>
+      </w:r>
+    </w:p>
     <w:p/>
+    <w:p/>
+    <w:p/>
+    <w:p>
+      <w:r>
+        <w:rPr>
+          <w:noProof/>
+        </w:rPr>
+        <w:lastRenderedPageBreak/>
+        <w:drawing>
+          <wp:inline distT="0" distB="0" distL="0" distR="0" wp14:anchorId="37DF46DA" wp14:editId="2F65A9DC">
+            <wp:extent cx="5943600" cy="3667760"/>
+            <wp:effectExtent l="0" t="0" r="0" b="8890"/>
+            <wp:docPr id="753233428" name="Picture 9" descr="A computer screen with text and symbols&#10;&#10;Description automatically generated"/>
+            <wp:cNvGraphicFramePr>
+              <a:graphicFrameLocks xmlns:a="http://schemas.openxmlformats.org/drawingml/2006/main" noChangeAspect="1"/>
+            </wp:cNvGraphicFramePr>
+            <a:graphic xmlns:a="http://schemas.openxmlformats.org/drawingml/2006/main">
+              <a:graphicData uri="http://schemas.openxmlformats.org/drawingml/2006/picture">
+                <pic:pic xmlns:pic="http://schemas.openxmlformats.org/drawingml/2006/picture">
+                  <pic:nvPicPr>
+                    <pic:cNvPr id="753233428" name="Picture 9" descr="A computer screen with text and symbols&#10;&#10;Description automatically generated"/>
+                    <pic:cNvPicPr>
+                      <a:picLocks noChangeAspect="1" noChangeArrowheads="1"/>
+                    </pic:cNvPicPr>
+                  </pic:nvPicPr>
+                  <pic:blipFill>
+                    <a:blip r:embed="rId11">
+                      <a:extLst>
+                        <a:ext uri="{28A0092B-C50C-407E-A947-70E740481C1C}">
+                          <a14:useLocalDpi xmlns:a14="http://schemas.microsoft.com/office/drawing/2010/main" val="0"/>
+                        </a:ext>
+                      </a:extLst>
+                    </a:blip>
+                    <a:srcRect/>
+                    <a:stretch>
+                      <a:fillRect/>
+                    </a:stretch>
+                  </pic:blipFill>
+                  <pic:spPr bwMode="auto">
+                    <a:xfrm>
+                      <a:off x="0" y="0"/>
+                      <a:ext cx="5943600" cy="3667760"/>
+                    </a:xfrm>
+                    <a:prstGeom prst="rect">
+                      <a:avLst/>
+                    </a:prstGeom>
+                    <a:noFill/>
+                    <a:ln>
+                      <a:noFill/>
+                    </a:ln>
+                  </pic:spPr>
+                </pic:pic>
+              </a:graphicData>
+            </a:graphic>
+          </wp:inline>
+        </w:drawing>
+      </w:r>
+    </w:p>
+    <w:p>
+      <w:r>
+        <w:t>But then, we will face an issue when we have to destructure, or manually set all of the props.</w:t>
+      </w:r>
+    </w:p>
+    <w:p>
+      <w:r>
+        <w:rPr>
+          <w:noProof/>
+        </w:rPr>
+        <w:drawing>
+          <wp:inline distT="0" distB="0" distL="0" distR="0" wp14:anchorId="63374FFC" wp14:editId="2492E342">
+            <wp:extent cx="5943600" cy="2325370"/>
+            <wp:effectExtent l="0" t="0" r="0" b="0"/>
+            <wp:docPr id="647960443" name="Picture 10" descr="A screen shot of a computer&#10;&#10;Description automatically generated"/>
+            <wp:cNvGraphicFramePr>
+              <a:graphicFrameLocks xmlns:a="http://schemas.openxmlformats.org/drawingml/2006/main" noChangeAspect="1"/>
+            </wp:cNvGraphicFramePr>
+            <a:graphic xmlns:a="http://schemas.openxmlformats.org/drawingml/2006/main">
+              <a:graphicData uri="http://schemas.openxmlformats.org/drawingml/2006/picture">
+                <pic:pic xmlns:pic="http://schemas.openxmlformats.org/drawingml/2006/picture">
+                  <pic:nvPicPr>
+                    <pic:cNvPr id="647960443" name="Picture 10" descr="A screen shot of a computer&#10;&#10;Description automatically generated"/>
+                    <pic:cNvPicPr>
+                      <a:picLocks noChangeAspect="1" noChangeArrowheads="1"/>
+                    </pic:cNvPicPr>
+                  </pic:nvPicPr>
+                  <pic:blipFill>
+                    <a:blip r:embed="rId12">
+                      <a:extLst>
+                        <a:ext uri="{28A0092B-C50C-407E-A947-70E740481C1C}">
+                          <a14:useLocalDpi xmlns:a14="http://schemas.microsoft.com/office/drawing/2010/main" val="0"/>
+                        </a:ext>
+                      </a:extLst>
+                    </a:blip>
+                    <a:srcRect/>
+                    <a:stretch>
+                      <a:fillRect/>
+                    </a:stretch>
+                  </pic:blipFill>
+                  <pic:spPr bwMode="auto">
+                    <a:xfrm>
+                      <a:off x="0" y="0"/>
+                      <a:ext cx="5943600" cy="2325370"/>
+                    </a:xfrm>
+                    <a:prstGeom prst="rect">
+                      <a:avLst/>
+                    </a:prstGeom>
+                    <a:noFill/>
+                    <a:ln>
+                      <a:noFill/>
+                    </a:ln>
+                  </pic:spPr>
+                </pic:pic>
+              </a:graphicData>
+            </a:graphic>
+          </wp:inline>
+        </w:drawing>
+      </w:r>
+    </w:p>
+    <w:p/>
+    <w:p/>
+    <w:p/>
+    <w:p/>
+    <w:p>
+      <w:r>
+        <w:lastRenderedPageBreak/>
+        <w:t>So in that case, w</w:t>
+      </w:r>
+      <w:r>
+        <w:t xml:space="preserve">e could use this JS feature </w:t>
+      </w:r>
+    </w:p>
+    <w:p>
+      <w:r>
+        <w:rPr>
+          <w:noProof/>
+        </w:rPr>
+        <w:drawing>
+          <wp:inline distT="0" distB="0" distL="0" distR="0" wp14:anchorId="523F7697" wp14:editId="08B88668">
+            <wp:extent cx="5943600" cy="2235200"/>
+            <wp:effectExtent l="0" t="0" r="0" b="0"/>
+            <wp:docPr id="926990763" name="Picture 11" descr="A computer screen with text and images&#10;&#10;Description automatically generated"/>
+            <wp:cNvGraphicFramePr>
+              <a:graphicFrameLocks xmlns:a="http://schemas.openxmlformats.org/drawingml/2006/main" noChangeAspect="1"/>
+            </wp:cNvGraphicFramePr>
+            <a:graphic xmlns:a="http://schemas.openxmlformats.org/drawingml/2006/main">
+              <a:graphicData uri="http://schemas.openxmlformats.org/drawingml/2006/picture">
+                <pic:pic xmlns:pic="http://schemas.openxmlformats.org/drawingml/2006/picture">
+                  <pic:nvPicPr>
+                    <pic:cNvPr id="926990763" name="Picture 11" descr="A computer screen with text and images&#10;&#10;Description automatically generated"/>
+                    <pic:cNvPicPr>
+                      <a:picLocks noChangeAspect="1" noChangeArrowheads="1"/>
+                    </pic:cNvPicPr>
+                  </pic:nvPicPr>
+                  <pic:blipFill>
+                    <a:blip r:embed="rId13">
+                      <a:extLst>
+                        <a:ext uri="{28A0092B-C50C-407E-A947-70E740481C1C}">
+                          <a14:useLocalDpi xmlns:a14="http://schemas.microsoft.com/office/drawing/2010/main" val="0"/>
+                        </a:ext>
+                      </a:extLst>
+                    </a:blip>
+                    <a:srcRect/>
+                    <a:stretch>
+                      <a:fillRect/>
+                    </a:stretch>
+                  </pic:blipFill>
+                  <pic:spPr bwMode="auto">
+                    <a:xfrm>
+                      <a:off x="0" y="0"/>
+                      <a:ext cx="5943600" cy="2235200"/>
+                    </a:xfrm>
+                    <a:prstGeom prst="rect">
+                      <a:avLst/>
+                    </a:prstGeom>
+                    <a:noFill/>
+                    <a:ln>
+                      <a:noFill/>
+                    </a:ln>
+                  </pic:spPr>
+                </pic:pic>
+              </a:graphicData>
+            </a:graphic>
+          </wp:inline>
+        </w:drawing>
+      </w:r>
+    </w:p>
     <w:sectPr>
       <w:pgSz w:w="12240" w:h="15840"/>
       <w:pgMar w:top="1440" w:right="1440" w:bottom="1440" w:left="1440" w:header="720" w:footer="720" w:gutter="0"/>

</xml_diff>